<commit_message>
Reportes, Resultados y Portafolio.
</commit_message>
<xml_diff>
--- a/Docs/revisiones/REVISION 19012016.docx
+++ b/Docs/revisiones/REVISION 19012016.docx
@@ -255,6 +255,29 @@
     </w:p>
     <w:p>
       <w:pPr>
+        <w:ind w:left="1271"/>
+        <w:jc w:val="both"/>
+        <w:rPr>
+          <w:b/>
+          <w:color w:val="E36C0A" w:themeColor="accent6" w:themeShade="BF"/>
+          <w:sz w:val="28"/>
+          <w:szCs w:val="28"/>
+        </w:rPr>
+      </w:pPr>
+      <w:bookmarkStart w:id="0" w:name="_GoBack"/>
+      <w:r>
+        <w:rPr>
+          <w:b/>
+          <w:color w:val="E36C0A" w:themeColor="accent6" w:themeShade="BF"/>
+          <w:sz w:val="28"/>
+          <w:szCs w:val="28"/>
+        </w:rPr>
+        <w:t>. - Pendiente, son muchos filtros y voy a intentar tenerlos para mañana.</w:t>
+      </w:r>
+    </w:p>
+    <w:bookmarkEnd w:id="0"/>
+    <w:p>
+      <w:pPr>
         <w:pStyle w:val="Prrafodelista"/>
         <w:numPr>
           <w:ilvl w:val="0"/>
@@ -536,6 +559,7 @@
           <w:szCs w:val="28"/>
         </w:rPr>
       </w:pPr>
+      <w:proofErr w:type="gramStart"/>
       <w:r>
         <w:rPr>
           <w:b/>
@@ -545,6 +569,7 @@
         </w:rPr>
         <w:t>x</w:t>
       </w:r>
+      <w:proofErr w:type="gramEnd"/>
       <w:r>
         <w:rPr>
           <w:b/>
@@ -561,10 +586,37 @@
           <w:sz w:val="28"/>
           <w:szCs w:val="28"/>
         </w:rPr>
-        <w:t>No en Excel, en los demás reportes si.</w:t>
-      </w:r>
-      <w:bookmarkStart w:id="0" w:name="_GoBack"/>
-      <w:bookmarkEnd w:id="0"/>
+        <w:t xml:space="preserve">No en Excel, en los demás reportes </w:t>
+      </w:r>
+      <w:proofErr w:type="spellStart"/>
+      <w:r>
+        <w:rPr>
+          <w:b/>
+          <w:color w:val="E36C0A" w:themeColor="accent6" w:themeShade="BF"/>
+          <w:sz w:val="28"/>
+          <w:szCs w:val="28"/>
+        </w:rPr>
+        <w:t>si</w:t>
+      </w:r>
+      <w:proofErr w:type="spellEnd"/>
+      <w:r>
+        <w:rPr>
+          <w:b/>
+          <w:color w:val="E36C0A" w:themeColor="accent6" w:themeShade="BF"/>
+          <w:sz w:val="28"/>
+          <w:szCs w:val="28"/>
+        </w:rPr>
+        <w:t>.</w:t>
+      </w:r>
+      <w:r>
+        <w:rPr>
+          <w:b/>
+          <w:color w:val="E36C0A" w:themeColor="accent6" w:themeShade="BF"/>
+          <w:sz w:val="28"/>
+          <w:szCs w:val="28"/>
+        </w:rPr>
+        <w:t xml:space="preserve"> En Excel no tiene mucho sentido.</w:t>
+      </w:r>
     </w:p>
     <w:p>
       <w:pPr>
@@ -608,6 +660,118 @@
 <file path=word/numbering.xml><?xml version="1.0" encoding="utf-8"?>
 <w:numbering xmlns:wpc="http://schemas.microsoft.com/office/word/2010/wordprocessingCanvas" xmlns:mc="http://schemas.openxmlformats.org/markup-compatibility/2006" xmlns:o="urn:schemas-microsoft-com:office:office" xmlns:r="http://schemas.openxmlformats.org/officeDocument/2006/relationships" xmlns:m="http://schemas.openxmlformats.org/officeDocument/2006/math" xmlns:v="urn:schemas-microsoft-com:vml" xmlns:wp14="http://schemas.microsoft.com/office/word/2010/wordprocessingDrawing" xmlns:wp="http://schemas.openxmlformats.org/drawingml/2006/wordprocessingDrawing" xmlns:w10="urn:schemas-microsoft-com:office:word" xmlns:w="http://schemas.openxmlformats.org/wordprocessingml/2006/main" xmlns:w14="http://schemas.microsoft.com/office/word/2010/wordml" xmlns:wpg="http://schemas.microsoft.com/office/word/2010/wordprocessingGroup" xmlns:wpi="http://schemas.microsoft.com/office/word/2010/wordprocessingInk" xmlns:wne="http://schemas.microsoft.com/office/word/2006/wordml" xmlns:wps="http://schemas.microsoft.com/office/word/2010/wordprocessingShape" mc:Ignorable="w14 wp14">
   <w:abstractNum w:abstractNumId="0">
+    <w:nsid w:val="33574C9B"/>
+    <w:multiLevelType w:val="hybridMultilevel"/>
+    <w:tmpl w:val="64C20112"/>
+    <w:lvl w:ilvl="0" w:tplc="6FAC80C4">
+      <w:numFmt w:val="bullet"/>
+      <w:lvlText w:val="-"/>
+      <w:lvlJc w:val="left"/>
+      <w:pPr>
+        <w:ind w:left="1211" w:hanging="360"/>
+      </w:pPr>
+      <w:rPr>
+        <w:rFonts w:ascii="Calibri" w:eastAsiaTheme="minorHAnsi" w:hAnsi="Calibri" w:cstheme="minorBidi" w:hint="default"/>
+      </w:rPr>
+    </w:lvl>
+    <w:lvl w:ilvl="1" w:tplc="080A0003" w:tentative="1">
+      <w:start w:val="1"/>
+      <w:numFmt w:val="bullet"/>
+      <w:lvlText w:val="o"/>
+      <w:lvlJc w:val="left"/>
+      <w:pPr>
+        <w:ind w:left="1931" w:hanging="360"/>
+      </w:pPr>
+      <w:rPr>
+        <w:rFonts w:ascii="Courier New" w:hAnsi="Courier New" w:cs="Courier New" w:hint="default"/>
+      </w:rPr>
+    </w:lvl>
+    <w:lvl w:ilvl="2" w:tplc="080A0005" w:tentative="1">
+      <w:start w:val="1"/>
+      <w:numFmt w:val="bullet"/>
+      <w:lvlText w:val=""/>
+      <w:lvlJc w:val="left"/>
+      <w:pPr>
+        <w:ind w:left="2651" w:hanging="360"/>
+      </w:pPr>
+      <w:rPr>
+        <w:rFonts w:ascii="Wingdings" w:hAnsi="Wingdings" w:hint="default"/>
+      </w:rPr>
+    </w:lvl>
+    <w:lvl w:ilvl="3" w:tplc="080A0001" w:tentative="1">
+      <w:start w:val="1"/>
+      <w:numFmt w:val="bullet"/>
+      <w:lvlText w:val=""/>
+      <w:lvlJc w:val="left"/>
+      <w:pPr>
+        <w:ind w:left="3371" w:hanging="360"/>
+      </w:pPr>
+      <w:rPr>
+        <w:rFonts w:ascii="Symbol" w:hAnsi="Symbol" w:hint="default"/>
+      </w:rPr>
+    </w:lvl>
+    <w:lvl w:ilvl="4" w:tplc="080A0003" w:tentative="1">
+      <w:start w:val="1"/>
+      <w:numFmt w:val="bullet"/>
+      <w:lvlText w:val="o"/>
+      <w:lvlJc w:val="left"/>
+      <w:pPr>
+        <w:ind w:left="4091" w:hanging="360"/>
+      </w:pPr>
+      <w:rPr>
+        <w:rFonts w:ascii="Courier New" w:hAnsi="Courier New" w:cs="Courier New" w:hint="default"/>
+      </w:rPr>
+    </w:lvl>
+    <w:lvl w:ilvl="5" w:tplc="080A0005" w:tentative="1">
+      <w:start w:val="1"/>
+      <w:numFmt w:val="bullet"/>
+      <w:lvlText w:val=""/>
+      <w:lvlJc w:val="left"/>
+      <w:pPr>
+        <w:ind w:left="4811" w:hanging="360"/>
+      </w:pPr>
+      <w:rPr>
+        <w:rFonts w:ascii="Wingdings" w:hAnsi="Wingdings" w:hint="default"/>
+      </w:rPr>
+    </w:lvl>
+    <w:lvl w:ilvl="6" w:tplc="080A0001" w:tentative="1">
+      <w:start w:val="1"/>
+      <w:numFmt w:val="bullet"/>
+      <w:lvlText w:val=""/>
+      <w:lvlJc w:val="left"/>
+      <w:pPr>
+        <w:ind w:left="5531" w:hanging="360"/>
+      </w:pPr>
+      <w:rPr>
+        <w:rFonts w:ascii="Symbol" w:hAnsi="Symbol" w:hint="default"/>
+      </w:rPr>
+    </w:lvl>
+    <w:lvl w:ilvl="7" w:tplc="080A0003" w:tentative="1">
+      <w:start w:val="1"/>
+      <w:numFmt w:val="bullet"/>
+      <w:lvlText w:val="o"/>
+      <w:lvlJc w:val="left"/>
+      <w:pPr>
+        <w:ind w:left="6251" w:hanging="360"/>
+      </w:pPr>
+      <w:rPr>
+        <w:rFonts w:ascii="Courier New" w:hAnsi="Courier New" w:cs="Courier New" w:hint="default"/>
+      </w:rPr>
+    </w:lvl>
+    <w:lvl w:ilvl="8" w:tplc="080A0005" w:tentative="1">
+      <w:start w:val="1"/>
+      <w:numFmt w:val="bullet"/>
+      <w:lvlText w:val=""/>
+      <w:lvlJc w:val="left"/>
+      <w:pPr>
+        <w:ind w:left="6971" w:hanging="360"/>
+      </w:pPr>
+      <w:rPr>
+        <w:rFonts w:ascii="Wingdings" w:hAnsi="Wingdings" w:hint="default"/>
+      </w:rPr>
+    </w:lvl>
+  </w:abstractNum>
+  <w:abstractNum w:abstractNumId="1">
     <w:nsid w:val="5DD4609C"/>
     <w:multiLevelType w:val="hybridMultilevel"/>
     <w:tmpl w:val="E5E2D096"/>
@@ -720,8 +884,126 @@
       </w:rPr>
     </w:lvl>
   </w:abstractNum>
+  <w:abstractNum w:abstractNumId="2">
+    <w:nsid w:val="7C2F759C"/>
+    <w:multiLevelType w:val="hybridMultilevel"/>
+    <w:tmpl w:val="625256DE"/>
+    <w:lvl w:ilvl="0" w:tplc="CF6600C2">
+      <w:numFmt w:val="bullet"/>
+      <w:lvlText w:val="-"/>
+      <w:lvlJc w:val="left"/>
+      <w:pPr>
+        <w:ind w:left="1631" w:hanging="360"/>
+      </w:pPr>
+      <w:rPr>
+        <w:rFonts w:ascii="Calibri" w:eastAsiaTheme="minorHAnsi" w:hAnsi="Calibri" w:cstheme="minorBidi" w:hint="default"/>
+      </w:rPr>
+    </w:lvl>
+    <w:lvl w:ilvl="1" w:tplc="080A0003" w:tentative="1">
+      <w:start w:val="1"/>
+      <w:numFmt w:val="bullet"/>
+      <w:lvlText w:val="o"/>
+      <w:lvlJc w:val="left"/>
+      <w:pPr>
+        <w:ind w:left="2351" w:hanging="360"/>
+      </w:pPr>
+      <w:rPr>
+        <w:rFonts w:ascii="Courier New" w:hAnsi="Courier New" w:cs="Courier New" w:hint="default"/>
+      </w:rPr>
+    </w:lvl>
+    <w:lvl w:ilvl="2" w:tplc="080A0005" w:tentative="1">
+      <w:start w:val="1"/>
+      <w:numFmt w:val="bullet"/>
+      <w:lvlText w:val=""/>
+      <w:lvlJc w:val="left"/>
+      <w:pPr>
+        <w:ind w:left="3071" w:hanging="360"/>
+      </w:pPr>
+      <w:rPr>
+        <w:rFonts w:ascii="Wingdings" w:hAnsi="Wingdings" w:hint="default"/>
+      </w:rPr>
+    </w:lvl>
+    <w:lvl w:ilvl="3" w:tplc="080A0001" w:tentative="1">
+      <w:start w:val="1"/>
+      <w:numFmt w:val="bullet"/>
+      <w:lvlText w:val=""/>
+      <w:lvlJc w:val="left"/>
+      <w:pPr>
+        <w:ind w:left="3791" w:hanging="360"/>
+      </w:pPr>
+      <w:rPr>
+        <w:rFonts w:ascii="Symbol" w:hAnsi="Symbol" w:hint="default"/>
+      </w:rPr>
+    </w:lvl>
+    <w:lvl w:ilvl="4" w:tplc="080A0003" w:tentative="1">
+      <w:start w:val="1"/>
+      <w:numFmt w:val="bullet"/>
+      <w:lvlText w:val="o"/>
+      <w:lvlJc w:val="left"/>
+      <w:pPr>
+        <w:ind w:left="4511" w:hanging="360"/>
+      </w:pPr>
+      <w:rPr>
+        <w:rFonts w:ascii="Courier New" w:hAnsi="Courier New" w:cs="Courier New" w:hint="default"/>
+      </w:rPr>
+    </w:lvl>
+    <w:lvl w:ilvl="5" w:tplc="080A0005" w:tentative="1">
+      <w:start w:val="1"/>
+      <w:numFmt w:val="bullet"/>
+      <w:lvlText w:val=""/>
+      <w:lvlJc w:val="left"/>
+      <w:pPr>
+        <w:ind w:left="5231" w:hanging="360"/>
+      </w:pPr>
+      <w:rPr>
+        <w:rFonts w:ascii="Wingdings" w:hAnsi="Wingdings" w:hint="default"/>
+      </w:rPr>
+    </w:lvl>
+    <w:lvl w:ilvl="6" w:tplc="080A0001" w:tentative="1">
+      <w:start w:val="1"/>
+      <w:numFmt w:val="bullet"/>
+      <w:lvlText w:val=""/>
+      <w:lvlJc w:val="left"/>
+      <w:pPr>
+        <w:ind w:left="5951" w:hanging="360"/>
+      </w:pPr>
+      <w:rPr>
+        <w:rFonts w:ascii="Symbol" w:hAnsi="Symbol" w:hint="default"/>
+      </w:rPr>
+    </w:lvl>
+    <w:lvl w:ilvl="7" w:tplc="080A0003" w:tentative="1">
+      <w:start w:val="1"/>
+      <w:numFmt w:val="bullet"/>
+      <w:lvlText w:val="o"/>
+      <w:lvlJc w:val="left"/>
+      <w:pPr>
+        <w:ind w:left="6671" w:hanging="360"/>
+      </w:pPr>
+      <w:rPr>
+        <w:rFonts w:ascii="Courier New" w:hAnsi="Courier New" w:cs="Courier New" w:hint="default"/>
+      </w:rPr>
+    </w:lvl>
+    <w:lvl w:ilvl="8" w:tplc="080A0005" w:tentative="1">
+      <w:start w:val="1"/>
+      <w:numFmt w:val="bullet"/>
+      <w:lvlText w:val=""/>
+      <w:lvlJc w:val="left"/>
+      <w:pPr>
+        <w:ind w:left="7391" w:hanging="360"/>
+      </w:pPr>
+      <w:rPr>
+        <w:rFonts w:ascii="Wingdings" w:hAnsi="Wingdings" w:hint="default"/>
+      </w:rPr>
+    </w:lvl>
+  </w:abstractNum>
   <w:num w:numId="1">
+    <w:abstractNumId w:val="1"/>
+  </w:num>
+  <w:num w:numId="2">
     <w:abstractNumId w:val="0"/>
+  </w:num>
+  <w:num w:numId="3">
+    <w:abstractNumId w:val="2"/>
   </w:num>
 </w:numbering>
 </file>

</xml_diff>